<commit_message>
update docx of easylink
</commit_message>
<xml_diff>
--- a/Android_SDK/EasyLink/EasyLink-Plus/EasyLink-plus_sdk.docx
+++ b/Android_SDK/EasyLink/EasyLink-Plus/EasyLink-plus_sdk.docx
@@ -366,7 +366,7 @@
         </w:rPr>
         <w:fldChar w:fldCharType="separate"/>
       </w:r>
-      <w:hyperlink w:anchor="_Toc423343837" w:history="1">
+      <w:hyperlink w:anchor="_Toc430001323" w:history="1">
         <w:r>
           <w:rPr>
             <w:rStyle w:val="a5"/>
@@ -409,7 +409,7 @@
             <w:noProof/>
             <w:webHidden/>
           </w:rPr>
-          <w:instrText xml:space="preserve"> PAGEREF _Toc423343837 \h </w:instrText>
+          <w:instrText xml:space="preserve"> PAGEREF _Toc430001323 \h </w:instrText>
         </w:r>
         <w:r>
           <w:rPr>
@@ -453,7 +453,7 @@
           <w:sz w:val="21"/>
         </w:rPr>
       </w:pPr>
-      <w:hyperlink w:anchor="_Toc423343838" w:history="1">
+      <w:hyperlink w:anchor="_Toc430001324" w:history="1">
         <w:r>
           <w:rPr>
             <w:rStyle w:val="a5"/>
@@ -521,7 +521,7 @@
             <w:noProof/>
             <w:webHidden/>
           </w:rPr>
-          <w:instrText xml:space="preserve"> PAGEREF _Toc423343838 \h </w:instrText>
+          <w:instrText xml:space="preserve"> PAGEREF _Toc430001324 \h </w:instrText>
         </w:r>
         <w:r>
           <w:rPr>
@@ -565,7 +565,7 @@
           <w:sz w:val="21"/>
         </w:rPr>
       </w:pPr>
-      <w:hyperlink w:anchor="_Toc423343839" w:history="1">
+      <w:hyperlink w:anchor="_Toc430001325" w:history="1">
         <w:r>
           <w:rPr>
             <w:rStyle w:val="a5"/>
@@ -608,7 +608,7 @@
             <w:noProof/>
             <w:webHidden/>
           </w:rPr>
-          <w:instrText xml:space="preserve"> PAGEREF _Toc423343839 \h </w:instrText>
+          <w:instrText xml:space="preserve"> PAGEREF _Toc430001325 \h </w:instrText>
         </w:r>
         <w:r>
           <w:rPr>
@@ -652,7 +652,7 @@
           <w:sz w:val="21"/>
         </w:rPr>
       </w:pPr>
-      <w:hyperlink w:anchor="_Toc423343840" w:history="1">
+      <w:hyperlink w:anchor="_Toc430001326" w:history="1">
         <w:r>
           <w:rPr>
             <w:rStyle w:val="a5"/>
@@ -695,7 +695,7 @@
             <w:noProof/>
             <w:webHidden/>
           </w:rPr>
-          <w:instrText xml:space="preserve"> PAGEREF _Toc423343840 \h </w:instrText>
+          <w:instrText xml:space="preserve"> PAGEREF _Toc430001326 \h </w:instrText>
         </w:r>
         <w:r>
           <w:rPr>
@@ -739,7 +739,7 @@
           <w:sz w:val="21"/>
         </w:rPr>
       </w:pPr>
-      <w:hyperlink w:anchor="_Toc423343841" w:history="1">
+      <w:hyperlink w:anchor="_Toc430001327" w:history="1">
         <w:r>
           <w:rPr>
             <w:rStyle w:val="a5"/>
@@ -782,7 +782,7 @@
             <w:noProof/>
             <w:webHidden/>
           </w:rPr>
-          <w:instrText xml:space="preserve"> PAGEREF _Toc423343841 \h </w:instrText>
+          <w:instrText xml:space="preserve"> PAGEREF _Toc430001327 \h </w:instrText>
         </w:r>
         <w:r>
           <w:rPr>
@@ -826,7 +826,7 @@
           <w:sz w:val="21"/>
         </w:rPr>
       </w:pPr>
-      <w:hyperlink w:anchor="_Toc423343842" w:history="1">
+      <w:hyperlink w:anchor="_Toc430001328" w:history="1">
         <w:r>
           <w:rPr>
             <w:rStyle w:val="a5"/>
@@ -865,7 +865,7 @@
             <w:rFonts w:ascii="Consolas" w:hAnsi="Consolas" w:cs="Consolas"/>
             <w:noProof/>
           </w:rPr>
-          <w:t xml:space="preserve"> startFTC</w:t>
+          <w:t xml:space="preserve"> startEasyLink_FTC</w:t>
         </w:r>
         <w:r>
           <w:rPr>
@@ -873,7 +873,7 @@
             <w:rFonts w:ascii="微软雅黑" w:hAnsi="微软雅黑"/>
             <w:noProof/>
           </w:rPr>
-          <w:t xml:space="preserve"> &gt;</w:t>
+          <w:t>&gt;</w:t>
         </w:r>
         <w:r>
           <w:rPr>
@@ -894,7 +894,7 @@
             <w:noProof/>
             <w:webHidden/>
           </w:rPr>
-          <w:instrText xml:space="preserve"> PAGEREF _Toc423343842 \h </w:instrText>
+          <w:instrText xml:space="preserve"> PAGEREF _Toc430001328 \h </w:instrText>
         </w:r>
         <w:r>
           <w:rPr>
@@ -938,7 +938,7 @@
           <w:sz w:val="21"/>
         </w:rPr>
       </w:pPr>
-      <w:hyperlink w:anchor="_Toc423343843" w:history="1">
+      <w:hyperlink w:anchor="_Toc430001329" w:history="1">
         <w:r>
           <w:rPr>
             <w:rStyle w:val="a5"/>
@@ -981,7 +981,7 @@
             <w:noProof/>
             <w:webHidden/>
           </w:rPr>
-          <w:instrText xml:space="preserve"> PAGEREF _Toc423343843 \h </w:instrText>
+          <w:instrText xml:space="preserve"> PAGEREF _Toc430001329 \h </w:instrText>
         </w:r>
         <w:r>
           <w:rPr>
@@ -1025,7 +1025,7 @@
           <w:sz w:val="21"/>
         </w:rPr>
       </w:pPr>
-      <w:hyperlink w:anchor="_Toc423343844" w:history="1">
+      <w:hyperlink w:anchor="_Toc430001330" w:history="1">
         <w:r>
           <w:rPr>
             <w:rStyle w:val="a5"/>
@@ -1068,7 +1068,7 @@
             <w:noProof/>
             <w:webHidden/>
           </w:rPr>
-          <w:instrText xml:space="preserve"> PAGEREF _Toc423343844 \h </w:instrText>
+          <w:instrText xml:space="preserve"> PAGEREF _Toc430001330 \h </w:instrText>
         </w:r>
         <w:r>
           <w:rPr>
@@ -1112,7 +1112,7 @@
           <w:sz w:val="21"/>
         </w:rPr>
       </w:pPr>
-      <w:hyperlink w:anchor="_Toc423343845" w:history="1">
+      <w:hyperlink w:anchor="_Toc430001331" w:history="1">
         <w:r>
           <w:rPr>
             <w:rStyle w:val="a5"/>
@@ -1155,7 +1155,7 @@
             <w:noProof/>
             <w:webHidden/>
           </w:rPr>
-          <w:instrText xml:space="preserve"> PAGEREF _Toc423343845 \h </w:instrText>
+          <w:instrText xml:space="preserve"> PAGEREF _Toc430001331 \h </w:instrText>
         </w:r>
         <w:r>
           <w:rPr>
@@ -1199,7 +1199,7 @@
           <w:sz w:val="21"/>
         </w:rPr>
       </w:pPr>
-      <w:hyperlink w:anchor="_Toc423343846" w:history="1">
+      <w:hyperlink w:anchor="_Toc430001332" w:history="1">
         <w:r>
           <w:rPr>
             <w:rStyle w:val="a5"/>
@@ -1267,7 +1267,7 @@
             <w:noProof/>
             <w:webHidden/>
           </w:rPr>
-          <w:instrText xml:space="preserve"> PAGEREF _Toc423343846 \h </w:instrText>
+          <w:instrText xml:space="preserve"> PAGEREF _Toc430001332 \h </w:instrText>
         </w:r>
         <w:r>
           <w:rPr>
@@ -1311,7 +1311,7 @@
           <w:sz w:val="21"/>
         </w:rPr>
       </w:pPr>
-      <w:hyperlink w:anchor="_Toc423343847" w:history="1">
+      <w:hyperlink w:anchor="_Toc430001333" w:history="1">
         <w:r>
           <w:rPr>
             <w:rStyle w:val="a5"/>
@@ -1354,7 +1354,7 @@
             <w:noProof/>
             <w:webHidden/>
           </w:rPr>
-          <w:instrText xml:space="preserve"> PAGEREF _Toc423343847 \h </w:instrText>
+          <w:instrText xml:space="preserve"> PAGEREF _Toc430001333 \h </w:instrText>
         </w:r>
         <w:r>
           <w:rPr>
@@ -1398,7 +1398,7 @@
           <w:sz w:val="21"/>
         </w:rPr>
       </w:pPr>
-      <w:hyperlink w:anchor="_Toc423343848" w:history="1">
+      <w:hyperlink w:anchor="_Toc430001334" w:history="1">
         <w:r>
           <w:rPr>
             <w:rStyle w:val="a5"/>
@@ -1441,7 +1441,7 @@
             <w:noProof/>
             <w:webHidden/>
           </w:rPr>
-          <w:instrText xml:space="preserve"> PAGEREF _Toc423343848 \h </w:instrText>
+          <w:instrText xml:space="preserve"> PAGEREF _Toc430001334 \h </w:instrText>
         </w:r>
         <w:r>
           <w:rPr>
@@ -1485,7 +1485,7 @@
           <w:sz w:val="21"/>
         </w:rPr>
       </w:pPr>
-      <w:hyperlink w:anchor="_Toc423343849" w:history="1">
+      <w:hyperlink w:anchor="_Toc430001335" w:history="1">
         <w:r>
           <w:rPr>
             <w:rStyle w:val="a5"/>
@@ -1528,7 +1528,7 @@
             <w:noProof/>
             <w:webHidden/>
           </w:rPr>
-          <w:instrText xml:space="preserve"> PAGEREF _Toc423343849 \h </w:instrText>
+          <w:instrText xml:space="preserve"> PAGEREF _Toc430001335 \h </w:instrText>
         </w:r>
         <w:r>
           <w:rPr>
@@ -1572,7 +1572,7 @@
           <w:sz w:val="21"/>
         </w:rPr>
       </w:pPr>
-      <w:hyperlink w:anchor="_Toc423343850" w:history="1">
+      <w:hyperlink w:anchor="_Toc430001336" w:history="1">
         <w:r>
           <w:rPr>
             <w:rStyle w:val="a5"/>
@@ -1640,7 +1640,7 @@
             <w:noProof/>
             <w:webHidden/>
           </w:rPr>
-          <w:instrText xml:space="preserve"> PAGEREF _Toc423343850 \h </w:instrText>
+          <w:instrText xml:space="preserve"> PAGEREF _Toc430001336 \h </w:instrText>
         </w:r>
         <w:r>
           <w:rPr>
@@ -1684,7 +1684,7 @@
           <w:sz w:val="21"/>
         </w:rPr>
       </w:pPr>
-      <w:hyperlink w:anchor="_Toc423343851" w:history="1">
+      <w:hyperlink w:anchor="_Toc430001337" w:history="1">
         <w:r>
           <w:rPr>
             <w:rStyle w:val="a5"/>
@@ -1727,7 +1727,7 @@
             <w:noProof/>
             <w:webHidden/>
           </w:rPr>
-          <w:instrText xml:space="preserve"> PAGEREF _Toc423343851 \h </w:instrText>
+          <w:instrText xml:space="preserve"> PAGEREF _Toc430001337 \h </w:instrText>
         </w:r>
         <w:r>
           <w:rPr>
@@ -1771,7 +1771,7 @@
           <w:sz w:val="21"/>
         </w:rPr>
       </w:pPr>
-      <w:hyperlink w:anchor="_Toc423343852" w:history="1">
+      <w:hyperlink w:anchor="_Toc430001338" w:history="1">
         <w:r>
           <w:rPr>
             <w:rStyle w:val="a5"/>
@@ -1814,7 +1814,7 @@
             <w:noProof/>
             <w:webHidden/>
           </w:rPr>
-          <w:instrText xml:space="preserve"> PAGEREF _Toc423343852 \h </w:instrText>
+          <w:instrText xml:space="preserve"> PAGEREF _Toc430001338 \h </w:instrText>
         </w:r>
         <w:r>
           <w:rPr>
@@ -1858,7 +1858,7 @@
           <w:sz w:val="21"/>
         </w:rPr>
       </w:pPr>
-      <w:hyperlink w:anchor="_Toc423343853" w:history="1">
+      <w:hyperlink w:anchor="_Toc430001339" w:history="1">
         <w:r>
           <w:rPr>
             <w:rStyle w:val="a5"/>
@@ -1901,7 +1901,7 @@
             <w:noProof/>
             <w:webHidden/>
           </w:rPr>
-          <w:instrText xml:space="preserve"> PAGEREF _Toc423343853 \h </w:instrText>
+          <w:instrText xml:space="preserve"> PAGEREF _Toc430001339 \h </w:instrText>
         </w:r>
         <w:r>
           <w:rPr>
@@ -1970,7 +1970,7 @@
           <w:numId w:val="2"/>
         </w:numPr>
       </w:pPr>
-      <w:bookmarkStart w:id="0" w:name="_Toc423343837"/>
+      <w:bookmarkStart w:id="0" w:name="_Toc430001323"/>
       <w:r>
         <w:lastRenderedPageBreak/>
         <w:t>接口说明</w:t>
@@ -2059,7 +2059,7 @@
           <w:rFonts w:ascii="微软雅黑" w:hAnsi="微软雅黑"/>
         </w:rPr>
       </w:pPr>
-      <w:bookmarkStart w:id="1" w:name="_Toc423343838"/>
+      <w:bookmarkStart w:id="1" w:name="_Toc430001324"/>
       <w:r>
         <w:rPr>
           <w:rFonts w:ascii="微软雅黑" w:hAnsi="微软雅黑" w:hint="eastAsia"/>
@@ -2108,7 +2108,7 @@
           <w:numId w:val="1"/>
         </w:numPr>
       </w:pPr>
-      <w:bookmarkStart w:id="2" w:name="_Toc423343839"/>
+      <w:bookmarkStart w:id="2" w:name="_Toc430001325"/>
       <w:r>
         <w:rPr>
           <w:rFonts w:hint="eastAsia"/>
@@ -2139,7 +2139,7 @@
           <w:numId w:val="1"/>
         </w:numPr>
       </w:pPr>
-      <w:bookmarkStart w:id="3" w:name="_Toc423343840"/>
+      <w:bookmarkStart w:id="3" w:name="_Toc430001326"/>
       <w:r>
         <w:rPr>
           <w:rFonts w:hint="eastAsia"/>
@@ -2185,7 +2185,7 @@
           <w:numId w:val="1"/>
         </w:numPr>
       </w:pPr>
-      <w:bookmarkStart w:id="4" w:name="_Toc423343841"/>
+      <w:bookmarkStart w:id="4" w:name="_Toc430001327"/>
       <w:r>
         <w:rPr>
           <w:rFonts w:hint="eastAsia"/>
@@ -2599,7 +2599,7 @@
           <w:rFonts w:ascii="微软雅黑" w:hAnsi="微软雅黑"/>
         </w:rPr>
       </w:pPr>
-      <w:bookmarkStart w:id="5" w:name="_Toc423343842"/>
+      <w:bookmarkStart w:id="5" w:name="_Toc430001328"/>
       <w:r>
         <w:rPr>
           <w:rFonts w:ascii="微软雅黑" w:hAnsi="微软雅黑" w:hint="eastAsia"/>
@@ -2626,13 +2626,23 @@
           <w:sz w:val="24"/>
           <w:szCs w:val="24"/>
         </w:rPr>
-        <w:t xml:space="preserve"> startFTC</w:t>
+        <w:t xml:space="preserve"> </w:t>
+      </w:r>
+      <w:r>
+        <w:rPr>
+          <w:rFonts w:ascii="Consolas" w:hAnsi="Consolas" w:cs="Consolas"/>
+          <w:color w:val="000000"/>
+          <w:kern w:val="0"/>
+          <w:sz w:val="24"/>
+          <w:szCs w:val="24"/>
+        </w:rPr>
+        <w:t>startEasyLink_FTC</w:t>
       </w:r>
       <w:r>
         <w:rPr>
           <w:rFonts w:ascii="微软雅黑" w:hAnsi="微软雅黑" w:hint="eastAsia"/>
         </w:rPr>
-        <w:t xml:space="preserve"> &gt;</w:t>
+        <w:t>&gt;</w:t>
       </w:r>
       <w:bookmarkEnd w:id="5"/>
     </w:p>
@@ -2644,7 +2654,7 @@
           <w:numId w:val="1"/>
         </w:numPr>
       </w:pPr>
-      <w:bookmarkStart w:id="6" w:name="_Toc423343843"/>
+      <w:bookmarkStart w:id="6" w:name="_Toc430001329"/>
       <w:r>
         <w:rPr>
           <w:rFonts w:hint="eastAsia"/>
@@ -2762,7 +2772,7 @@
           <w:numId w:val="1"/>
         </w:numPr>
       </w:pPr>
-      <w:bookmarkStart w:id="7" w:name="_Toc423343844"/>
+      <w:bookmarkStart w:id="7" w:name="_Toc430001330"/>
       <w:r>
         <w:rPr>
           <w:rFonts w:hint="eastAsia"/>
@@ -3043,7 +3053,27 @@
           <w:sz w:val="24"/>
           <w:szCs w:val="24"/>
         </w:rPr>
-        <w:t xml:space="preserve"> startFTC(String ssid, String password, FTCListener ftcl)</w:t>
+        <w:t xml:space="preserve"> </w:t>
+      </w:r>
+      <w:r>
+        <w:rPr>
+          <w:rFonts w:ascii="Consolas" w:hAnsi="Consolas" w:cs="Consolas"/>
+          <w:color w:val="000000"/>
+          <w:kern w:val="0"/>
+          <w:sz w:val="24"/>
+          <w:szCs w:val="24"/>
+        </w:rPr>
+        <w:t>startEasyLink_FTC</w:t>
+      </w:r>
+      <w:r>
+        <w:rPr>
+          <w:rFonts w:ascii="Consolas" w:hAnsi="Consolas" w:cs="Consolas"/>
+          <w:color w:val="000000"/>
+          <w:kern w:val="0"/>
+          <w:sz w:val="24"/>
+          <w:szCs w:val="24"/>
+        </w:rPr>
+        <w:t>(String ssid, String password, FTCListener ftcl)</w:t>
       </w:r>
     </w:p>
     <w:p>
@@ -3061,7 +3091,7 @@
           <w:numId w:val="1"/>
         </w:numPr>
       </w:pPr>
-      <w:bookmarkStart w:id="8" w:name="_Toc423343845"/>
+      <w:bookmarkStart w:id="8" w:name="_Toc430001331"/>
       <w:r>
         <w:rPr>
           <w:rFonts w:hint="eastAsia"/>
@@ -3150,7 +3180,27 @@
           <w:sz w:val="24"/>
           <w:szCs w:val="24"/>
         </w:rPr>
-        <w:t>.startFTC(</w:t>
+        <w:t>.</w:t>
+      </w:r>
+      <w:r>
+        <w:rPr>
+          <w:rFonts w:ascii="Consolas" w:hAnsi="Consolas" w:cs="Consolas"/>
+          <w:color w:val="000000"/>
+          <w:kern w:val="0"/>
+          <w:sz w:val="24"/>
+          <w:szCs w:val="24"/>
+        </w:rPr>
+        <w:t>startEasyLink_FTC</w:t>
+      </w:r>
+      <w:r>
+        <w:rPr>
+          <w:rFonts w:ascii="Consolas" w:hAnsi="Consolas" w:cs="Consolas"/>
+          <w:color w:val="000000"/>
+          <w:kern w:val="0"/>
+          <w:sz w:val="24"/>
+          <w:szCs w:val="24"/>
+        </w:rPr>
+        <w:t>(</w:t>
       </w:r>
       <w:r>
         <w:rPr>
@@ -3861,7 +3911,7 @@
           <w:rFonts w:ascii="微软雅黑" w:hAnsi="微软雅黑"/>
         </w:rPr>
       </w:pPr>
-      <w:bookmarkStart w:id="9" w:name="_Toc423343846"/>
+      <w:bookmarkStart w:id="9" w:name="_Toc430001332"/>
       <w:r>
         <w:rPr>
           <w:rFonts w:ascii="微软雅黑" w:hAnsi="微软雅黑" w:hint="eastAsia"/>
@@ -3901,7 +3951,7 @@
           <w:numId w:val="1"/>
         </w:numPr>
       </w:pPr>
-      <w:bookmarkStart w:id="10" w:name="_Toc423343847"/>
+      <w:bookmarkStart w:id="10" w:name="_Toc430001333"/>
       <w:r>
         <w:rPr>
           <w:rFonts w:hint="eastAsia"/>
@@ -3932,7 +3982,7 @@
           <w:numId w:val="1"/>
         </w:numPr>
       </w:pPr>
-      <w:bookmarkStart w:id="11" w:name="_Toc423343848"/>
+      <w:bookmarkStart w:id="11" w:name="_Toc430001334"/>
       <w:r>
         <w:rPr>
           <w:rFonts w:hint="eastAsia"/>
@@ -4000,7 +4050,7 @@
           <w:numId w:val="1"/>
         </w:numPr>
       </w:pPr>
-      <w:bookmarkStart w:id="12" w:name="_Toc423343849"/>
+      <w:bookmarkStart w:id="12" w:name="_Toc430001335"/>
       <w:r>
         <w:rPr>
           <w:rFonts w:hint="eastAsia"/>
@@ -4058,7 +4108,7 @@
           <w:rFonts w:ascii="微软雅黑" w:hAnsi="微软雅黑"/>
         </w:rPr>
       </w:pPr>
-      <w:bookmarkStart w:id="13" w:name="_Toc423343850"/>
+      <w:bookmarkStart w:id="13" w:name="_Toc430001336"/>
       <w:r>
         <w:rPr>
           <w:rFonts w:ascii="微软雅黑" w:hAnsi="微软雅黑" w:hint="eastAsia"/>
@@ -4113,7 +4163,7 @@
           <w:numId w:val="1"/>
         </w:numPr>
       </w:pPr>
-      <w:bookmarkStart w:id="14" w:name="_Toc423343851"/>
+      <w:bookmarkStart w:id="14" w:name="_Toc430001337"/>
       <w:r>
         <w:rPr>
           <w:rFonts w:hint="eastAsia"/>
@@ -4158,7 +4208,7 @@
           <w:numId w:val="1"/>
         </w:numPr>
       </w:pPr>
-      <w:bookmarkStart w:id="15" w:name="_Toc423343852"/>
+      <w:bookmarkStart w:id="15" w:name="_Toc430001338"/>
       <w:r>
         <w:rPr>
           <w:rFonts w:hint="eastAsia"/>
@@ -4234,7 +4284,7 @@
           <w:numId w:val="1"/>
         </w:numPr>
       </w:pPr>
-      <w:bookmarkStart w:id="16" w:name="_Toc423343853"/>
+      <w:bookmarkStart w:id="16" w:name="_Toc430001339"/>
       <w:r>
         <w:rPr>
           <w:rFonts w:hint="eastAsia"/>
@@ -5606,7 +5656,7 @@
   <a:extraClrSchemeLst/>
   <a:extLst>
     <a:ext uri="{05A4C25C-085E-4340-85A3-A5531E510DB2}">
-      <thm15:themeFamily xmlns="" xmlns:thm15="http://schemas.microsoft.com/office/thememl/2012/main" name="Office Theme" id="{62F939B6-93AF-4DB8-9C6B-D6C7DFDC589F}" vid="{4A3C46E8-61CC-4603-A589-7422A47A8E4A}"/>
+      <thm15:themeFamily xmlns:thm15="http://schemas.microsoft.com/office/thememl/2012/main" xmlns="" name="Office Theme" id="{62F939B6-93AF-4DB8-9C6B-D6C7DFDC589F}" vid="{4A3C46E8-61CC-4603-A589-7422A47A8E4A}"/>
     </a:ext>
   </a:extLst>
 </a:theme>

</xml_diff>